<commit_message>
Linked account deletion to frontend
</commit_message>
<xml_diff>
--- a/Documentation/Research/Project plan.docx
+++ b/Documentation/Research/Project plan.docx
@@ -2371,6 +2371,8 @@
           <w:p>
             <w:pPr>
               <w:pStyle w:val="BodyText"/>
+              <w:widowControl w:val="0"/>
+              <w:spacing w:before="60" w:after="0"/>
               <w:rPr>
                 <w:rFonts w:ascii="Aptos" w:hAnsi="Aptos"/>
                 <w:b/>
@@ -2383,7 +2385,7 @@
                 <w:b/>
                 <w:bCs/>
               </w:rPr>
-              <w:t>Downtime</w:t>
+              <w:t>GDPR</w:t>
             </w:r>
           </w:p>
         </w:tc>
@@ -2412,6 +2414,70 @@
                 <w:sz w:val="24"/>
                 <w:szCs w:val="24"/>
               </w:rPr>
+              <w:t>The application must comply with general GDPR laws.</w:t>
+            </w:r>
+          </w:p>
+        </w:tc>
+      </w:tr>
+      <w:tr>
+        <w:trPr>
+          <w:cantSplit/>
+          <w:trHeight w:val="2267"/>
+        </w:trPr>
+        <w:tc>
+          <w:tcPr>
+            <w:tcW w:w="2410" w:type="dxa"/>
+            <w:tcBorders>
+              <w:left w:val="single" w:sz="4" w:space="0" w:color="DDD9C3"/>
+              <w:bottom w:val="single" w:sz="4" w:space="0" w:color="DDD9C3"/>
+              <w:right w:val="single" w:sz="4" w:space="0" w:color="DDD9C3"/>
+            </w:tcBorders>
+          </w:tcPr>
+          <w:p>
+            <w:pPr>
+              <w:pStyle w:val="BodyText"/>
+              <w:rPr>
+                <w:rFonts w:ascii="Aptos" w:hAnsi="Aptos"/>
+                <w:b/>
+                <w:bCs/>
+              </w:rPr>
+            </w:pPr>
+            <w:r>
+              <w:rPr>
+                <w:rFonts w:ascii="Aptos" w:hAnsi="Aptos"/>
+                <w:b/>
+                <w:bCs/>
+              </w:rPr>
+              <w:lastRenderedPageBreak/>
+              <w:t>Downtime</w:t>
+            </w:r>
+          </w:p>
+        </w:tc>
+        <w:tc>
+          <w:tcPr>
+            <w:tcW w:w="7229" w:type="dxa"/>
+            <w:tcBorders>
+              <w:left w:val="single" w:sz="4" w:space="0" w:color="DDD9C3"/>
+              <w:bottom w:val="single" w:sz="4" w:space="0" w:color="DDD9C3"/>
+            </w:tcBorders>
+          </w:tcPr>
+          <w:p>
+            <w:pPr>
+              <w:pStyle w:val="Tabelbody"/>
+              <w:widowControl w:val="0"/>
+              <w:spacing w:after="0"/>
+              <w:rPr>
+                <w:rFonts w:ascii="Aptos" w:hAnsi="Aptos"/>
+                <w:sz w:val="24"/>
+                <w:szCs w:val="24"/>
+              </w:rPr>
+            </w:pPr>
+            <w:r>
+              <w:rPr>
+                <w:rFonts w:ascii="Aptos" w:hAnsi="Aptos"/>
+                <w:sz w:val="24"/>
+                <w:szCs w:val="24"/>
+              </w:rPr>
               <w:t>The application must experience minimal downtime in case of a technical issue</w:t>
             </w:r>
           </w:p>
@@ -2498,7 +2564,6 @@
         <w:rPr>
           <w:rFonts w:ascii="Aptos" w:hAnsi="Aptos"/>
         </w:rPr>
-        <w:lastRenderedPageBreak/>
         <w:t>Kubernetes</w:t>
       </w:r>
     </w:p>
@@ -3994,6 +4059,7 @@
           <w:color w:val="2D3B45"/>
           <w:lang w:val="bg-BG" w:eastAsia="bg-BG"/>
         </w:rPr>
+        <w:lastRenderedPageBreak/>
         <w:drawing>
           <wp:inline distT="0" distB="0" distL="0" distR="0" wp14:anchorId="2B18A2BD" wp14:editId="2C664689">
             <wp:extent cx="5943600" cy="2211705"/>
@@ -4106,7 +4172,6 @@
           <w:color w:val="2D3B45"/>
           <w:lang w:val="bg-BG" w:eastAsia="bg-BG"/>
         </w:rPr>
-        <w:lastRenderedPageBreak/>
         <w:t xml:space="preserve">The </w:t>
       </w:r>
       <w:r>
@@ -4401,6 +4466,7 @@
           <w:color w:val="2D3B45"/>
           <w:lang w:val="bg-BG" w:eastAsia="bg-BG"/>
         </w:rPr>
+        <w:lastRenderedPageBreak/>
         <w:t>Deliverables: Project with implemented CRUD functionality and message brokers, ready for scaling.</w:t>
       </w:r>
     </w:p>
@@ -4624,7 +4690,6 @@
           <w:color w:val="2D3B45"/>
           <w:lang w:val="bg-BG" w:eastAsia="bg-BG"/>
         </w:rPr>
-        <w:lastRenderedPageBreak/>
         <w:t>The last sprint will explore GDPR regulations and observability and performance. This is the last step towards having a completed enterprise application running.</w:t>
       </w:r>
     </w:p>

</xml_diff>